<commit_message>
📚 DOCS: Add litreview content
</commit_message>
<xml_diff>
--- a/_templates/template.docx
+++ b/_templates/template.docx
@@ -1113,9 +1113,10 @@
     <w:basedOn w:val="Normal"/>
     <w:link w:val="BodyTextChar"/>
     <w:qFormat/>
-    <w:rsid w:val="00291C85"/>
+    <w:rsid w:val="001D58B6"/>
     <w:pPr>
       <w:spacing w:before="180" w:after="180" w:line="480" w:lineRule="auto"/>
+      <w:jc w:val="both"/>
     </w:pPr>
   </w:style>
   <w:style w:type="paragraph" w:styleId="BlockText">
@@ -1172,7 +1173,7 @@
     <w:name w:val="Body Text Char"/>
     <w:basedOn w:val="DefaultParagraphFont"/>
     <w:link w:val="BodyText"/>
-    <w:rsid w:val="00291C85"/>
+    <w:rsid w:val="001D58B6"/>
     <w:rPr>
       <w:rFonts w:ascii="Times New Roman" w:eastAsiaTheme="minorEastAsia" w:hAnsi="Times New Roman"/>
       <w:sz w:val="24"/>

</xml_diff>

<commit_message>
⚙ FIX: Structure of litreview
</commit_message>
<xml_diff>
--- a/_templates/template.docx
+++ b/_templates/template.docx
@@ -233,7 +233,11 @@
               <w:pStyle w:val="Compact"/>
             </w:pPr>
             <w:r>
-              <w:t>Table</w:t>
+              <w:t>T</w:t>
+            </w:r>
+            <w:r>
+              <w:lastRenderedPageBreak/>
+              <w:t>able</w:t>
             </w:r>
           </w:p>
         </w:tc>
@@ -246,7 +250,12 @@
               <w:pStyle w:val="Compact"/>
             </w:pPr>
             <w:r>
-              <w:t>Table</w:t>
+              <w:lastRenderedPageBreak/>
+              <w:t>T</w:t>
+            </w:r>
+            <w:r>
+              <w:lastRenderedPageBreak/>
+              <w:t>able</w:t>
             </w:r>
           </w:p>
         </w:tc>
@@ -1113,9 +1122,10 @@
     <w:basedOn w:val="Normal"/>
     <w:link w:val="BodyTextChar"/>
     <w:qFormat/>
-    <w:rsid w:val="001D58B6"/>
+    <w:rsid w:val="00F726E5"/>
     <w:pPr>
       <w:spacing w:before="180" w:after="180" w:line="480" w:lineRule="auto"/>
+      <w:ind w:firstLine="567"/>
       <w:jc w:val="both"/>
     </w:pPr>
   </w:style>
@@ -1173,7 +1183,7 @@
     <w:name w:val="Body Text Char"/>
     <w:basedOn w:val="DefaultParagraphFont"/>
     <w:link w:val="BodyText"/>
-    <w:rsid w:val="001D58B6"/>
+    <w:rsid w:val="00F726E5"/>
     <w:rPr>
       <w:rFonts w:ascii="Times New Roman" w:eastAsiaTheme="minorEastAsia" w:hAnsi="Times New Roman"/>
       <w:sz w:val="24"/>
@@ -1238,6 +1248,10 @@
     <w:basedOn w:val="BodyText"/>
     <w:next w:val="BodyText"/>
     <w:qFormat/>
+    <w:rsid w:val="00F726E5"/>
+    <w:pPr>
+      <w:ind w:firstLine="0"/>
+    </w:pPr>
   </w:style>
   <w:style w:type="paragraph" w:customStyle="1" w:styleId="Compact">
     <w:name w:val="Compact"/>

</xml_diff>

<commit_message>
⚙ FIX: Finalize Litreview and Proposal
</commit_message>
<xml_diff>
--- a/_templates/template.docx
+++ b/_templates/template.docx
@@ -162,17 +162,13 @@
         <w:rPr>
           <w:rStyle w:val="VerbatimChar"/>
         </w:rPr>
+        <w:t xml:space="preserve"> Char</w:t>
+      </w:r>
+      <w:r>
+        <w:t>.</w:t>
+      </w:r>
+      <w:r>
         <w:t xml:space="preserve"> </w:t>
-      </w:r>
-      <w:proofErr w:type="spellStart"/>
-      <w:r>
-        <w:rPr>
-          <w:rStyle w:val="VerbatimChar"/>
-        </w:rPr>
-        <w:t>Char</w:t>
-      </w:r>
-      <w:r>
-        <w:t>.</w:t>
       </w:r>
       <w:hyperlink r:id="rId7">
         <w:r>
@@ -181,7 +177,6 @@
           </w:rPr>
           <w:t>Hyperlink</w:t>
         </w:r>
-        <w:proofErr w:type="spellEnd"/>
       </w:hyperlink>
       <w:r>
         <w:t>.     Footnote.</w:t>

</xml_diff>